<commit_message>
Atualização no Processo Genérico Garantia da Qualidade
</commit_message>
<xml_diff>
--- a/Artefatos de Documentação/Processo Genérico/7-Garantia da Qualidade/[Parcial]Processo Genérico Garantia da Qualidade - GQA.docx
+++ b/Artefatos de Documentação/Processo Genérico/7-Garantia da Qualidade/[Parcial]Processo Genérico Garantia da Qualidade - GQA.docx
@@ -195,7 +195,23 @@
           <w:rFonts w:ascii="Arial" w:hAnsi="Arial" w:cs="Arial"/>
           <w:bCs/>
         </w:rPr>
-        <w:t>é simultaneamente um movimento para a melhoria da qualidade (Programa MPS.BR) e um modelo de qualidade de processo (Modelo MPS). Voltado para a realidade do mercado de pequenas e médias empresas de desenvolvimento de software no Brasil</w:t>
+        <w:t xml:space="preserve">é simultaneamente um movimento para a melhoria da qualidade (Programa </w:t>
+      </w:r>
+      <w:proofErr w:type="gramStart"/>
+      <w:r>
+        <w:rPr>
+          <w:rFonts w:ascii="Arial" w:hAnsi="Arial" w:cs="Arial"/>
+          <w:bCs/>
+        </w:rPr>
+        <w:t>MPS.</w:t>
+      </w:r>
+      <w:proofErr w:type="gramEnd"/>
+      <w:r>
+        <w:rPr>
+          <w:rFonts w:ascii="Arial" w:hAnsi="Arial" w:cs="Arial"/>
+          <w:bCs/>
+        </w:rPr>
+        <w:t>BR) e um modelo de qualidade de processo (Modelo MPS). Voltado para a realidade do mercado de pequenas e médias empresas de desenvolvimento de software no Brasil</w:t>
       </w:r>
       <w:r>
         <w:rPr>
@@ -212,6 +228,7 @@
           <w:rStyle w:val="Forte"/>
         </w:rPr>
       </w:pPr>
+      <w:proofErr w:type="gramStart"/>
       <w:r>
         <w:rPr>
           <w:rStyle w:val="Forte"/>
@@ -272,7 +289,14 @@
         <w:rPr>
           <w:rStyle w:val="Forte"/>
         </w:rPr>
-        <w:t xml:space="preserve"> ou Modelo de Maturidade em Capacitação - Integração) é um modelo de referência que contém práticas (Genéricas ou Específicas)</w:t>
+        <w:t xml:space="preserve"> ou Modelo de Maturidade em Capacitação - Integração)</w:t>
+      </w:r>
+      <w:proofErr w:type="gramEnd"/>
+      <w:r>
+        <w:rPr>
+          <w:rStyle w:val="Forte"/>
+        </w:rPr>
+        <w:t xml:space="preserve"> é um modelo de referência que contém práticas (Genéricas ou Específicas)</w:t>
       </w:r>
       <w:r>
         <w:rPr>
@@ -1115,7 +1139,25 @@
                 <w:sz w:val="22"/>
                 <w:szCs w:val="22"/>
               </w:rPr>
-              <w:t>através do cronograma do processo. As datas inicias e finais planejadas serão analisadas com relação a execução.</w:t>
+              <w:t xml:space="preserve">através do cronograma do processo. </w:t>
+            </w:r>
+            <w:proofErr w:type="gramStart"/>
+            <w:r>
+              <w:rPr>
+                <w:rStyle w:val="Forte"/>
+                <w:sz w:val="22"/>
+                <w:szCs w:val="22"/>
+              </w:rPr>
+              <w:t>As datas inicias e finais</w:t>
+            </w:r>
+            <w:proofErr w:type="gramEnd"/>
+            <w:r>
+              <w:rPr>
+                <w:rStyle w:val="Forte"/>
+                <w:sz w:val="22"/>
+                <w:szCs w:val="22"/>
+              </w:rPr>
+              <w:t xml:space="preserve"> planejadas serão analisadas com relação a execução.</w:t>
             </w:r>
           </w:p>
           <w:p>
@@ -1259,7 +1301,25 @@
                 <w:sz w:val="22"/>
                 <w:szCs w:val="22"/>
               </w:rPr>
-              <w:t>Quanto mais próximo de 0, x estiver, mais eficaz o processo no que diz respeito ao cumprimento do planejado.</w:t>
+              <w:t xml:space="preserve">Quanto mais próximo de </w:t>
+            </w:r>
+            <w:proofErr w:type="gramStart"/>
+            <w:r>
+              <w:rPr>
+                <w:rStyle w:val="Forte"/>
+                <w:sz w:val="22"/>
+                <w:szCs w:val="22"/>
+              </w:rPr>
+              <w:t>0</w:t>
+            </w:r>
+            <w:proofErr w:type="gramEnd"/>
+            <w:r>
+              <w:rPr>
+                <w:rStyle w:val="Forte"/>
+                <w:sz w:val="22"/>
+                <w:szCs w:val="22"/>
+              </w:rPr>
+              <w:t>, x estiver, mais eficaz o processo no que diz respeito ao cumprimento do planejado.</w:t>
             </w:r>
           </w:p>
           <w:p>
@@ -1491,7 +1551,25 @@
                 <w:sz w:val="22"/>
                 <w:szCs w:val="22"/>
               </w:rPr>
-              <w:t xml:space="preserve"> quanto a eficácia do mesmo na resolução das não conformidades ao longo do desenvolvimento.</w:t>
+              <w:t xml:space="preserve"> quanto </w:t>
+            </w:r>
+            <w:proofErr w:type="gramStart"/>
+            <w:r>
+              <w:rPr>
+                <w:rStyle w:val="Forte"/>
+                <w:sz w:val="22"/>
+                <w:szCs w:val="22"/>
+              </w:rPr>
+              <w:t>a</w:t>
+            </w:r>
+            <w:proofErr w:type="gramEnd"/>
+            <w:r>
+              <w:rPr>
+                <w:rStyle w:val="Forte"/>
+                <w:sz w:val="22"/>
+                <w:szCs w:val="22"/>
+              </w:rPr>
+              <w:t xml:space="preserve"> eficácia do mesmo na resolução das não conformidades ao longo do desenvolvimento.</w:t>
             </w:r>
           </w:p>
         </w:tc>
@@ -1662,7 +1740,25 @@
                 <w:sz w:val="22"/>
                 <w:szCs w:val="22"/>
               </w:rPr>
-              <w:t>róximo de 0, x estiver, mais eficaz o processo na resolução das não conformidades.</w:t>
+              <w:t xml:space="preserve">róximo de </w:t>
+            </w:r>
+            <w:proofErr w:type="gramStart"/>
+            <w:r>
+              <w:rPr>
+                <w:rStyle w:val="Forte"/>
+                <w:sz w:val="22"/>
+                <w:szCs w:val="22"/>
+              </w:rPr>
+              <w:t>0</w:t>
+            </w:r>
+            <w:proofErr w:type="gramEnd"/>
+            <w:r>
+              <w:rPr>
+                <w:rStyle w:val="Forte"/>
+                <w:sz w:val="22"/>
+                <w:szCs w:val="22"/>
+              </w:rPr>
+              <w:t>, x estiver, mais eficaz o processo na resolução das não conformidades.</w:t>
             </w:r>
           </w:p>
           <w:p>
@@ -1975,8 +2071,18 @@
                 <w:sz w:val="22"/>
                 <w:szCs w:val="22"/>
               </w:rPr>
-              <w:t>&lt;Descrever um contexto para análise do indicador. Exemplo, definir faixa de classificação ALTO, MÉDIO, BAIXO&gt;</w:t>
-            </w:r>
+              <w:t>&lt;Descrever um contexto para análise do indicador. Exemplo, definir faixa de classificação ALTO, MÉDIO, BAIXO</w:t>
+            </w:r>
+            <w:proofErr w:type="gramStart"/>
+            <w:r>
+              <w:rPr>
+                <w:rStyle w:val="Forte"/>
+                <w:sz w:val="22"/>
+                <w:szCs w:val="22"/>
+              </w:rPr>
+              <w:t>&gt;</w:t>
+            </w:r>
+            <w:proofErr w:type="gramEnd"/>
           </w:p>
         </w:tc>
       </w:tr>
@@ -2300,14 +2406,17 @@
                 <w:szCs w:val="22"/>
               </w:rPr>
             </w:pPr>
-            <w:r>
-              <w:rPr>
-                <w:rStyle w:val="Forte"/>
-                <w:sz w:val="22"/>
-                <w:szCs w:val="22"/>
-              </w:rPr>
-              <w:t>Plano de Garantia da Qualidade</w:t>
-            </w:r>
+            <w:hyperlink r:id="rId5" w:history="1">
+              <w:r>
+                <w:rPr>
+                  <w:rStyle w:val="Hyperlink"/>
+                  <w:rFonts w:ascii="Arial" w:hAnsi="Arial" w:cs="Arial"/>
+                  <w:sz w:val="22"/>
+                  <w:szCs w:val="22"/>
+                </w:rPr>
+                <w:t>Plano de Garantia da Qualidade</w:t>
+              </w:r>
+            </w:hyperlink>
           </w:p>
         </w:tc>
       </w:tr>
@@ -2647,14 +2756,17 @@
                 <w:szCs w:val="22"/>
               </w:rPr>
             </w:pPr>
-            <w:r>
-              <w:rPr>
-                <w:rStyle w:val="Forte"/>
-                <w:sz w:val="22"/>
-                <w:szCs w:val="22"/>
-              </w:rPr>
-              <w:t>Solicitação de Auditoria</w:t>
-            </w:r>
+            <w:hyperlink r:id="rId6" w:history="1">
+              <w:r>
+                <w:rPr>
+                  <w:rStyle w:val="Hyperlink"/>
+                  <w:rFonts w:ascii="Arial" w:hAnsi="Arial" w:cs="Arial"/>
+                  <w:sz w:val="22"/>
+                  <w:szCs w:val="22"/>
+                </w:rPr>
+                <w:t>Solicitação de Auditoria</w:t>
+              </w:r>
+            </w:hyperlink>
           </w:p>
         </w:tc>
       </w:tr>
@@ -2706,7 +2818,25 @@
                 <w:sz w:val="22"/>
                 <w:szCs w:val="22"/>
               </w:rPr>
-              <w:t>Quando necessário a realização de uma Auditoria</w:t>
+              <w:t xml:space="preserve">Quando necessário </w:t>
+            </w:r>
+            <w:proofErr w:type="gramStart"/>
+            <w:r>
+              <w:rPr>
+                <w:rStyle w:val="Forte"/>
+                <w:sz w:val="22"/>
+                <w:szCs w:val="22"/>
+              </w:rPr>
+              <w:t>a</w:t>
+            </w:r>
+            <w:proofErr w:type="gramEnd"/>
+            <w:r>
+              <w:rPr>
+                <w:rStyle w:val="Forte"/>
+                <w:sz w:val="22"/>
+                <w:szCs w:val="22"/>
+              </w:rPr>
+              <w:t xml:space="preserve"> realização de uma Auditoria</w:t>
             </w:r>
           </w:p>
         </w:tc>
@@ -2995,14 +3125,17 @@
                 <w:szCs w:val="22"/>
               </w:rPr>
             </w:pPr>
-            <w:r>
-              <w:rPr>
-                <w:rStyle w:val="Forte"/>
-                <w:sz w:val="22"/>
-                <w:szCs w:val="22"/>
-              </w:rPr>
-              <w:t>Relatório de Não Conformidade</w:t>
-            </w:r>
+            <w:hyperlink r:id="rId7" w:history="1">
+              <w:r>
+                <w:rPr>
+                  <w:rStyle w:val="Hyperlink"/>
+                  <w:rFonts w:ascii="Arial" w:hAnsi="Arial" w:cs="Arial"/>
+                  <w:sz w:val="22"/>
+                  <w:szCs w:val="22"/>
+                </w:rPr>
+                <w:t>Relatório de Não Conformidade</w:t>
+              </w:r>
+            </w:hyperlink>
           </w:p>
         </w:tc>
       </w:tr>
@@ -3296,7 +3429,25 @@
                 <w:sz w:val="22"/>
                 <w:szCs w:val="22"/>
               </w:rPr>
-              <w:t>Dados referentes as Não Conformidades</w:t>
+              <w:t xml:space="preserve">Dados referentes </w:t>
+            </w:r>
+            <w:proofErr w:type="gramStart"/>
+            <w:r>
+              <w:rPr>
+                <w:rStyle w:val="Forte"/>
+                <w:sz w:val="22"/>
+                <w:szCs w:val="22"/>
+              </w:rPr>
+              <w:t>as</w:t>
+            </w:r>
+            <w:proofErr w:type="gramEnd"/>
+            <w:r>
+              <w:rPr>
+                <w:rStyle w:val="Forte"/>
+                <w:sz w:val="22"/>
+                <w:szCs w:val="22"/>
+              </w:rPr>
+              <w:t xml:space="preserve"> Não Conformidades</w:t>
             </w:r>
           </w:p>
         </w:tc>
@@ -3343,14 +3494,17 @@
                 <w:szCs w:val="22"/>
               </w:rPr>
             </w:pPr>
-            <w:r>
-              <w:rPr>
-                <w:rStyle w:val="Forte"/>
-                <w:sz w:val="22"/>
-                <w:szCs w:val="22"/>
-              </w:rPr>
-              <w:t>Registro de Não Conformidades</w:t>
-            </w:r>
+            <w:hyperlink r:id="rId8" w:history="1">
+              <w:r>
+                <w:rPr>
+                  <w:rStyle w:val="Hyperlink"/>
+                  <w:rFonts w:ascii="Arial" w:hAnsi="Arial" w:cs="Arial"/>
+                  <w:sz w:val="22"/>
+                  <w:szCs w:val="22"/>
+                </w:rPr>
+                <w:t>Registro de Não Conformidades</w:t>
+              </w:r>
+            </w:hyperlink>
           </w:p>
         </w:tc>
       </w:tr>
@@ -3481,7 +3635,7 @@
                     <pic:cNvPicPr/>
                   </pic:nvPicPr>
                   <pic:blipFill>
-                    <a:blip r:embed="rId5"/>
+                    <a:blip r:embed="rId9"/>
                     <a:stretch>
                       <a:fillRect/>
                     </a:stretch>
@@ -3896,7 +4050,21 @@
               <w:rPr>
                 <w:rFonts w:ascii="Arial" w:hAnsi="Arial" w:cs="Arial"/>
               </w:rPr>
-              <w:t>Definições de quais processos devem ser gerenciados pela garantia da qualidade.</w:t>
+              <w:t xml:space="preserve">Definições de quais processos devem ser </w:t>
+            </w:r>
+            <w:proofErr w:type="gramStart"/>
+            <w:r>
+              <w:rPr>
+                <w:rFonts w:ascii="Arial" w:hAnsi="Arial" w:cs="Arial"/>
+              </w:rPr>
+              <w:t>gerenciados</w:t>
+            </w:r>
+            <w:proofErr w:type="gramEnd"/>
+            <w:r>
+              <w:rPr>
+                <w:rFonts w:ascii="Arial" w:hAnsi="Arial" w:cs="Arial"/>
+              </w:rPr>
+              <w:t xml:space="preserve"> pela garantia da qualidade.</w:t>
             </w:r>
           </w:p>
         </w:tc>
@@ -3936,12 +4104,14 @@
                 <w:rFonts w:ascii="Arial" w:hAnsi="Arial" w:cs="Arial"/>
               </w:rPr>
             </w:pPr>
+            <w:proofErr w:type="gramStart"/>
             <w:r>
               <w:rPr>
                 <w:rFonts w:ascii="Arial" w:hAnsi="Arial" w:cs="Arial"/>
               </w:rPr>
               <w:t>Nenhum critério especifico</w:t>
             </w:r>
+            <w:proofErr w:type="gramEnd"/>
             <w:r>
               <w:rPr>
                 <w:rFonts w:ascii="Arial" w:hAnsi="Arial" w:cs="Arial"/>
@@ -4090,7 +4260,22 @@
               <w:rPr>
                 <w:rFonts w:ascii="Arial" w:hAnsi="Arial" w:cs="Arial"/>
               </w:rPr>
-              <w:t>item do Plano de Qualidade.</w:t>
+              <w:t xml:space="preserve">item do </w:t>
+            </w:r>
+            <w:hyperlink r:id="rId10" w:history="1">
+              <w:r>
+                <w:rPr>
+                  <w:rStyle w:val="Hyperlink"/>
+                  <w:rFonts w:ascii="Arial" w:hAnsi="Arial" w:cs="Arial"/>
+                </w:rPr>
+                <w:t>Plano de Qualidade</w:t>
+              </w:r>
+            </w:hyperlink>
+            <w:r>
+              <w:rPr>
+                <w:rFonts w:ascii="Arial" w:hAnsi="Arial" w:cs="Arial"/>
+              </w:rPr>
+              <w:t>.</w:t>
             </w:r>
           </w:p>
         </w:tc>
@@ -4740,18 +4925,22 @@
                 <w:rFonts w:ascii="Arial" w:hAnsi="Arial" w:cs="Arial"/>
               </w:rPr>
             </w:pPr>
-            <w:r>
-              <w:rPr>
-                <w:rFonts w:ascii="Arial" w:hAnsi="Arial" w:cs="Arial"/>
-              </w:rPr>
-              <w:t>Planilha de verificação</w:t>
-            </w:r>
-            <w:r>
-              <w:rPr>
-                <w:rFonts w:ascii="Arial" w:hAnsi="Arial" w:cs="Arial"/>
-              </w:rPr>
-              <w:t xml:space="preserve"> de Aderência</w:t>
-            </w:r>
+            <w:hyperlink r:id="rId11" w:history="1">
+              <w:r>
+                <w:rPr>
+                  <w:rStyle w:val="Hyperlink"/>
+                  <w:rFonts w:ascii="Arial" w:hAnsi="Arial" w:cs="Arial"/>
+                </w:rPr>
+                <w:t>Planilha de verificação</w:t>
+              </w:r>
+              <w:r>
+                <w:rPr>
+                  <w:rStyle w:val="Hyperlink"/>
+                  <w:rFonts w:ascii="Arial" w:hAnsi="Arial" w:cs="Arial"/>
+                </w:rPr>
+                <w:t xml:space="preserve"> de Aderência</w:t>
+              </w:r>
+            </w:hyperlink>
             <w:r>
               <w:rPr>
                 <w:rFonts w:ascii="Arial" w:hAnsi="Arial" w:cs="Arial"/>
@@ -5365,11 +5554,20 @@
                 <w:rFonts w:ascii="Arial" w:hAnsi="Arial" w:cs="Arial"/>
               </w:rPr>
             </w:pPr>
-            <w:r>
-              <w:rPr>
-                <w:rFonts w:ascii="Arial" w:hAnsi="Arial" w:cs="Arial"/>
-              </w:rPr>
-              <w:t>Plano de Garantia da Qualidade.</w:t>
+            <w:hyperlink r:id="rId12" w:history="1">
+              <w:r>
+                <w:rPr>
+                  <w:rStyle w:val="Hyperlink"/>
+                  <w:rFonts w:ascii="Arial" w:hAnsi="Arial" w:cs="Arial"/>
+                </w:rPr>
+                <w:t>Plano de Garantia da Qualidade</w:t>
+              </w:r>
+            </w:hyperlink>
+            <w:r>
+              <w:rPr>
+                <w:rFonts w:ascii="Arial" w:hAnsi="Arial" w:cs="Arial"/>
+              </w:rPr>
+              <w:t>.</w:t>
             </w:r>
           </w:p>
         </w:tc>
@@ -5873,7 +6071,21 @@
               <w:rPr>
                 <w:rFonts w:ascii="Arial" w:hAnsi="Arial" w:cs="Arial"/>
               </w:rPr>
-              <w:t xml:space="preserve"> Analisar os resultados da auditorias.</w:t>
+              <w:t xml:space="preserve"> Analisar os resultados </w:t>
+            </w:r>
+            <w:proofErr w:type="gramStart"/>
+            <w:r>
+              <w:rPr>
+                <w:rFonts w:ascii="Arial" w:hAnsi="Arial" w:cs="Arial"/>
+              </w:rPr>
+              <w:t>da auditorias</w:t>
+            </w:r>
+            <w:proofErr w:type="gramEnd"/>
+            <w:r>
+              <w:rPr>
+                <w:rFonts w:ascii="Arial" w:hAnsi="Arial" w:cs="Arial"/>
+              </w:rPr>
+              <w:t>.</w:t>
             </w:r>
           </w:p>
         </w:tc>
@@ -5957,17 +6169,35 @@
                 <w:rFonts w:ascii="Arial" w:hAnsi="Arial" w:cs="Arial"/>
               </w:rPr>
             </w:pPr>
-            <w:r>
-              <w:rPr>
-                <w:rFonts w:ascii="Arial" w:hAnsi="Arial" w:cs="Arial"/>
-              </w:rPr>
-              <w:t>Planilha de Verificação de Aderência</w:t>
-            </w:r>
-            <w:r>
-              <w:rPr>
-                <w:rFonts w:ascii="Arial" w:hAnsi="Arial" w:cs="Arial"/>
-              </w:rPr>
-              <w:t xml:space="preserve"> e Solicitação de Auditoria.</w:t>
+            <w:hyperlink r:id="rId13" w:history="1">
+              <w:r>
+                <w:rPr>
+                  <w:rStyle w:val="Hyperlink"/>
+                  <w:rFonts w:ascii="Arial" w:hAnsi="Arial" w:cs="Arial"/>
+                </w:rPr>
+                <w:t>Planilha de Verificação de Aderência</w:t>
+              </w:r>
+            </w:hyperlink>
+            <w:r>
+              <w:rPr>
+                <w:rFonts w:ascii="Arial" w:hAnsi="Arial" w:cs="Arial"/>
+              </w:rPr>
+              <w:t xml:space="preserve"> e </w:t>
+            </w:r>
+            <w:hyperlink r:id="rId14" w:history="1">
+              <w:r>
+                <w:rPr>
+                  <w:rStyle w:val="Hyperlink"/>
+                  <w:rFonts w:ascii="Arial" w:hAnsi="Arial" w:cs="Arial"/>
+                </w:rPr>
+                <w:t>Solicitação de Auditoria</w:t>
+              </w:r>
+            </w:hyperlink>
+            <w:r>
+              <w:rPr>
+                <w:rFonts w:ascii="Arial" w:hAnsi="Arial" w:cs="Arial"/>
+              </w:rPr>
+              <w:t>.</w:t>
             </w:r>
           </w:p>
         </w:tc>
@@ -6068,7 +6298,28 @@
                 <w:rFonts w:ascii="Arial" w:hAnsi="Arial" w:cs="Arial"/>
               </w:rPr>
               <w:br/>
-              <w:t>Registro d</w:t>
+            </w:r>
+            <w:hyperlink r:id="rId15" w:history="1">
+              <w:r>
+                <w:rPr>
+                  <w:rStyle w:val="Hyperlink"/>
+                  <w:rFonts w:ascii="Arial" w:hAnsi="Arial" w:cs="Arial"/>
+                </w:rPr>
+                <w:t>Registro d</w:t>
+              </w:r>
+              <w:r>
+                <w:rPr>
+                  <w:rStyle w:val="Hyperlink"/>
+                  <w:rFonts w:ascii="Arial" w:hAnsi="Arial" w:cs="Arial"/>
+                </w:rPr>
+                <w:t>e auditorias</w:t>
+              </w:r>
+            </w:hyperlink>
+            <w:r>
+              <w:rPr>
+                <w:rFonts w:ascii="Arial" w:hAnsi="Arial" w:cs="Arial"/>
+              </w:rPr>
+              <w:t>.</w:t>
             </w:r>
           </w:p>
         </w:tc>
@@ -6730,18 +6981,41 @@
                 <w:rFonts w:ascii="Arial" w:hAnsi="Arial" w:cs="Arial"/>
               </w:rPr>
             </w:pPr>
-            <w:r>
-              <w:rPr>
-                <w:rFonts w:ascii="Arial" w:hAnsi="Arial" w:cs="Arial"/>
-              </w:rPr>
-              <w:t>Relatório de não conformidades.</w:t>
+            <w:hyperlink r:id="rId16" w:history="1">
+              <w:r>
+                <w:rPr>
+                  <w:rStyle w:val="Hyperlink"/>
+                  <w:rFonts w:ascii="Arial" w:hAnsi="Arial" w:cs="Arial"/>
+                </w:rPr>
+                <w:t>Relatório de não conformidades</w:t>
+              </w:r>
+            </w:hyperlink>
+            <w:r>
+              <w:rPr>
+                <w:rFonts w:ascii="Arial" w:hAnsi="Arial" w:cs="Arial"/>
+              </w:rPr>
+              <w:t>.</w:t>
             </w:r>
             <w:r>
               <w:rPr>
                 <w:rFonts w:ascii="Arial" w:hAnsi="Arial" w:cs="Arial"/>
               </w:rPr>
               <w:br/>
-              <w:t>Registro de não conformidades.</w:t>
+            </w:r>
+            <w:hyperlink r:id="rId17" w:history="1">
+              <w:r>
+                <w:rPr>
+                  <w:rStyle w:val="Hyperlink"/>
+                  <w:rFonts w:ascii="Arial" w:hAnsi="Arial" w:cs="Arial"/>
+                </w:rPr>
+                <w:t>Registro de não conformidades</w:t>
+              </w:r>
+            </w:hyperlink>
+            <w:r>
+              <w:rPr>
+                <w:rFonts w:ascii="Arial" w:hAnsi="Arial" w:cs="Arial"/>
+              </w:rPr>
+              <w:t>.</w:t>
             </w:r>
           </w:p>
         </w:tc>
@@ -7236,7 +7510,21 @@
               <w:rPr>
                 <w:rFonts w:ascii="Arial" w:hAnsi="Arial" w:cs="Arial"/>
               </w:rPr>
-              <w:t>Determinar a implementação de ações necessárias.</w:t>
+              <w:t xml:space="preserve">Determinar a </w:t>
+            </w:r>
+            <w:proofErr w:type="gramStart"/>
+            <w:r>
+              <w:rPr>
+                <w:rFonts w:ascii="Arial" w:hAnsi="Arial" w:cs="Arial"/>
+              </w:rPr>
+              <w:t>implementação</w:t>
+            </w:r>
+            <w:proofErr w:type="gramEnd"/>
+            <w:r>
+              <w:rPr>
+                <w:rFonts w:ascii="Arial" w:hAnsi="Arial" w:cs="Arial"/>
+              </w:rPr>
+              <w:t xml:space="preserve"> de ações necessárias.</w:t>
             </w:r>
           </w:p>
         </w:tc>
@@ -7422,7 +7710,21 @@
               <w:rPr>
                 <w:rFonts w:ascii="Arial" w:hAnsi="Arial" w:cs="Arial"/>
               </w:rPr>
-              <w:t>A solução deve ser implementada, registrada e aprovada pelo Gerente de Projeto.</w:t>
+              <w:t xml:space="preserve">A solução deve ser </w:t>
+            </w:r>
+            <w:proofErr w:type="gramStart"/>
+            <w:r>
+              <w:rPr>
+                <w:rFonts w:ascii="Arial" w:hAnsi="Arial" w:cs="Arial"/>
+              </w:rPr>
+              <w:t>implementada</w:t>
+            </w:r>
+            <w:proofErr w:type="gramEnd"/>
+            <w:r>
+              <w:rPr>
+                <w:rFonts w:ascii="Arial" w:hAnsi="Arial" w:cs="Arial"/>
+              </w:rPr>
+              <w:t>, registrada e aprovada pelo Gerente de Projeto.</w:t>
             </w:r>
           </w:p>
         </w:tc>
@@ -7462,30 +7764,41 @@
                 <w:rFonts w:ascii="Arial" w:hAnsi="Arial" w:cs="Arial"/>
               </w:rPr>
             </w:pPr>
-            <w:r>
-              <w:rPr>
-                <w:rFonts w:ascii="Arial" w:hAnsi="Arial" w:cs="Arial"/>
-              </w:rPr>
-              <w:t>Relatório de resolução de não c</w:t>
-            </w:r>
-            <w:r>
-              <w:rPr>
-                <w:rFonts w:ascii="Arial" w:hAnsi="Arial" w:cs="Arial"/>
-              </w:rPr>
-              <w:t>onformidade</w:t>
-            </w:r>
-            <w:r>
-              <w:rPr>
-                <w:rFonts w:ascii="Arial" w:hAnsi="Arial" w:cs="Arial"/>
-              </w:rPr>
-              <w:t>s.</w:t>
+            <w:hyperlink r:id="rId18" w:history="1">
+              <w:r>
+                <w:rPr>
+                  <w:rStyle w:val="Hyperlink"/>
+                  <w:rFonts w:ascii="Arial" w:hAnsi="Arial" w:cs="Arial"/>
+                </w:rPr>
+                <w:t>Relatório de resolução de não conformidades</w:t>
+              </w:r>
+            </w:hyperlink>
+            <w:r>
+              <w:rPr>
+                <w:rFonts w:ascii="Arial" w:hAnsi="Arial" w:cs="Arial"/>
+              </w:rPr>
+              <w:t>.</w:t>
             </w:r>
             <w:r>
               <w:rPr>
                 <w:rFonts w:ascii="Arial" w:hAnsi="Arial" w:cs="Arial"/>
               </w:rPr>
               <w:br/>
-              <w:t>Registro de não conformidades.</w:t>
+            </w:r>
+            <w:hyperlink r:id="rId19" w:history="1">
+              <w:r>
+                <w:rPr>
+                  <w:rStyle w:val="Hyperlink"/>
+                  <w:rFonts w:ascii="Arial" w:hAnsi="Arial" w:cs="Arial"/>
+                </w:rPr>
+                <w:t>Registro de não conformidades</w:t>
+              </w:r>
+            </w:hyperlink>
+            <w:r>
+              <w:rPr>
+                <w:rFonts w:ascii="Arial" w:hAnsi="Arial" w:cs="Arial"/>
+              </w:rPr>
+              <w:t>.</w:t>
             </w:r>
           </w:p>
         </w:tc>

</xml_diff>

<commit_message>
Alteração nos documentos de Garantia da Qualidade
</commit_message>
<xml_diff>
--- a/Artefatos de Documentação/Processo Genérico/7-Garantia da Qualidade/[Parcial]Processo Genérico Garantia da Qualidade - GQA.docx
+++ b/Artefatos de Documentação/Processo Genérico/7-Garantia da Qualidade/[Parcial]Processo Genérico Garantia da Qualidade - GQA.docx
@@ -6287,11 +6287,20 @@
                 <w:rFonts w:ascii="Arial" w:hAnsi="Arial" w:cs="Arial"/>
               </w:rPr>
             </w:pPr>
-            <w:r>
-              <w:rPr>
-                <w:rFonts w:ascii="Arial" w:hAnsi="Arial" w:cs="Arial"/>
-              </w:rPr>
-              <w:t>Resultados das auditorias.</w:t>
+            <w:hyperlink r:id="rId15" w:history="1">
+              <w:r>
+                <w:rPr>
+                  <w:rStyle w:val="Hyperlink"/>
+                  <w:rFonts w:ascii="Arial" w:hAnsi="Arial" w:cs="Arial"/>
+                </w:rPr>
+                <w:t>Relatório de Auditoria da Qualidade</w:t>
+              </w:r>
+            </w:hyperlink>
+            <w:r>
+              <w:rPr>
+                <w:rFonts w:ascii="Arial" w:hAnsi="Arial" w:cs="Arial"/>
+              </w:rPr>
+              <w:t>.</w:t>
             </w:r>
             <w:r>
               <w:rPr>
@@ -6299,7 +6308,7 @@
               </w:rPr>
               <w:br/>
             </w:r>
-            <w:hyperlink r:id="rId15" w:history="1">
+            <w:hyperlink r:id="rId16" w:history="1">
               <w:r>
                 <w:rPr>
                   <w:rStyle w:val="Hyperlink"/>
@@ -6887,11 +6896,20 @@
                 <w:rFonts w:ascii="Arial" w:hAnsi="Arial" w:cs="Arial"/>
               </w:rPr>
             </w:pPr>
-            <w:r>
-              <w:rPr>
-                <w:rFonts w:ascii="Arial" w:hAnsi="Arial" w:cs="Arial"/>
-              </w:rPr>
-              <w:t>Resultados das auditorias.</w:t>
+            <w:hyperlink r:id="rId17" w:history="1">
+              <w:r>
+                <w:rPr>
+                  <w:rStyle w:val="Hyperlink"/>
+                  <w:rFonts w:ascii="Arial" w:hAnsi="Arial" w:cs="Arial"/>
+                </w:rPr>
+                <w:t>Relatório de Auditoria da Qualidade</w:t>
+              </w:r>
+            </w:hyperlink>
+            <w:r>
+              <w:rPr>
+                <w:rFonts w:ascii="Arial" w:hAnsi="Arial" w:cs="Arial"/>
+              </w:rPr>
+              <w:t>.</w:t>
             </w:r>
           </w:p>
         </w:tc>
@@ -6981,7 +6999,7 @@
                 <w:rFonts w:ascii="Arial" w:hAnsi="Arial" w:cs="Arial"/>
               </w:rPr>
             </w:pPr>
-            <w:hyperlink r:id="rId16" w:history="1">
+            <w:hyperlink r:id="rId18" w:history="1">
               <w:r>
                 <w:rPr>
                   <w:rStyle w:val="Hyperlink"/>
@@ -7002,7 +7020,7 @@
               </w:rPr>
               <w:br/>
             </w:r>
-            <w:hyperlink r:id="rId17" w:history="1">
+            <w:hyperlink r:id="rId19" w:history="1">
               <w:r>
                 <w:rPr>
                   <w:rStyle w:val="Hyperlink"/>
@@ -7764,7 +7782,7 @@
                 <w:rFonts w:ascii="Arial" w:hAnsi="Arial" w:cs="Arial"/>
               </w:rPr>
             </w:pPr>
-            <w:hyperlink r:id="rId18" w:history="1">
+            <w:hyperlink r:id="rId20" w:history="1">
               <w:r>
                 <w:rPr>
                   <w:rStyle w:val="Hyperlink"/>
@@ -7785,7 +7803,7 @@
               </w:rPr>
               <w:br/>
             </w:r>
-            <w:hyperlink r:id="rId19" w:history="1">
+            <w:hyperlink r:id="rId21" w:history="1">
               <w:r>
                 <w:rPr>
                   <w:rStyle w:val="Hyperlink"/>

</xml_diff>